<commit_message>
query join multiple table
</commit_message>
<xml_diff>
--- a/MayL/Review PHP dan MySql/Join, left join dan right join/dokumentasi.docx
+++ b/MayL/Review PHP dan MySql/Join, left join dan right join/dokumentasi.docx
@@ -3,100 +3,43 @@
 <w:document xmlns:wpc="http://schemas.microsoft.com/office/word/2010/wordprocessingCanvas" xmlns:cx="http://schemas.microsoft.com/office/drawing/2014/chartex" xmlns:cx1="http://schemas.microsoft.com/office/drawing/2015/9/8/chartex" xmlns:cx2="http://schemas.microsoft.com/office/drawing/2015/10/21/chartex" xmlns:cx3="http://schemas.microsoft.com/office/drawing/2016/5/9/chartex" xmlns:cx4="http://schemas.microsoft.com/office/drawing/2016/5/10/chartex" xmlns:cx5="http://schemas.microsoft.com/office/drawing/2016/5/11/chartex" xmlns:cx6="http://schemas.microsoft.com/office/drawing/2016/5/12/chartex" xmlns:cx7="http://schemas.microsoft.com/office/drawing/2016/5/13/chartex" xmlns:cx8="http://schemas.microsoft.com/office/drawing/2016/5/14/chartex" xmlns:mc="http://schemas.openxmlformats.org/markup-compatibility/2006" xmlns:aink="http://schemas.microsoft.com/office/drawing/2016/ink" xmlns:am3d="http://schemas.microsoft.com/office/drawing/2017/model3d" xmlns:o="urn:schemas-microsoft-com:office:office" xmlns:r="http://schemas.openxmlformats.org/officeDocument/2006/relationships" xmlns:m="http://schemas.openxmlformats.org/officeDocument/2006/math" xmlns:v="urn:schemas-microsoft-com:vml" xmlns:wp14="http://schemas.microsoft.com/office/word/2010/wordprocessingDrawing" xmlns:wp="http://schemas.openxmlformats.org/drawingml/2006/wordprocessingDrawing" xmlns:w10="urn:schemas-microsoft-com:office:word" xmlns:w="http://schemas.openxmlformats.org/wordprocessingml/2006/main" xmlns:w14="http://schemas.microsoft.com/office/word/2010/wordml" xmlns:w15="http://schemas.microsoft.com/office/word/2012/wordml" xmlns:w16cex="http://schemas.microsoft.com/office/word/2018/wordml/cex" xmlns:w16cid="http://schemas.microsoft.com/office/word/2016/wordml/cid" xmlns:w16="http://schemas.microsoft.com/office/word/2018/wordml" xmlns:w16sdtdh="http://schemas.microsoft.com/office/word/2020/wordml/sdtdatahash" xmlns:w16se="http://schemas.microsoft.com/office/word/2015/wordml/symex" xmlns:wpg="http://schemas.microsoft.com/office/word/2010/wordprocessingGroup" xmlns:wpi="http://schemas.microsoft.com/office/word/2010/wordprocessingInk" xmlns:wne="http://schemas.microsoft.com/office/word/2006/wordml" xmlns:wps="http://schemas.microsoft.com/office/word/2010/wordprocessingShape" mc:Ignorable="w14 w15 w16se w16cid w16 w16cex w16sdtdh wp14">
   <w:body>
     <w:p>
-      <w:r>
-        <w:t xml:space="preserve">SELECT </w:t>
-      </w:r>
-      <w:proofErr w:type="spellStart"/>
-      <w:r>
-        <w:t>o.id_obat</w:t>
-      </w:r>
-      <w:proofErr w:type="spellEnd"/>
-      <w:r>
-        <w:t xml:space="preserve">, </w:t>
-      </w:r>
-      <w:proofErr w:type="spellStart"/>
-      <w:r>
-        <w:t>nama_obat</w:t>
-      </w:r>
-      <w:proofErr w:type="spellEnd"/>
-      <w:r>
-        <w:t xml:space="preserve">, </w:t>
-      </w:r>
-      <w:proofErr w:type="spellStart"/>
-      <w:r>
-        <w:t>id_transaksi_detail</w:t>
-      </w:r>
-      <w:proofErr w:type="spellEnd"/>
-      <w:r>
-        <w:t xml:space="preserve">, </w:t>
-      </w:r>
-      <w:proofErr w:type="spellStart"/>
-      <w:r>
-        <w:t>id_transaksi</w:t>
-      </w:r>
-      <w:proofErr w:type="spellEnd"/>
-    </w:p>
-    <w:p>
-      <w:r>
-        <w:t xml:space="preserve">FROM </w:t>
-      </w:r>
-      <w:proofErr w:type="spellStart"/>
-      <w:r>
-        <w:t>obat</w:t>
-      </w:r>
-      <w:proofErr w:type="spellEnd"/>
-      <w:r>
-        <w:t xml:space="preserve"> as o </w:t>
-      </w:r>
-    </w:p>
-    <w:p>
-      <w:r>
-        <w:t xml:space="preserve">right join </w:t>
-      </w:r>
-      <w:proofErr w:type="spellStart"/>
-      <w:r>
-        <w:t>penjualan_detail</w:t>
-      </w:r>
-      <w:proofErr w:type="spellEnd"/>
-      <w:r>
-        <w:t xml:space="preserve"> as pd</w:t>
-      </w:r>
-    </w:p>
-    <w:p>
-      <w:r>
-        <w:t xml:space="preserve">on </w:t>
-      </w:r>
-      <w:proofErr w:type="spellStart"/>
-      <w:r>
-        <w:t>o.id_obat</w:t>
-      </w:r>
-      <w:proofErr w:type="spellEnd"/>
-      <w:r>
-        <w:t xml:space="preserve"> = </w:t>
-      </w:r>
-      <w:proofErr w:type="spellStart"/>
-      <w:r>
-        <w:t>pd.id_obat</w:t>
-      </w:r>
-      <w:proofErr w:type="spellEnd"/>
-    </w:p>
-    <w:p>
-      <w:r>
-        <w:t xml:space="preserve">WHERE </w:t>
-      </w:r>
-      <w:proofErr w:type="spellStart"/>
-      <w:r>
-        <w:t>pd</w:t>
-      </w:r>
-      <w:r>
-        <w:t>.</w:t>
-      </w:r>
-      <w:r>
-        <w:t>id_obat</w:t>
-      </w:r>
-      <w:proofErr w:type="spellEnd"/>
-      <w:r>
-        <w:t xml:space="preserve"> = 'M001'</w:t>
+      <w:pPr>
+        <w:pStyle w:val="ListParagraph"/>
+        <w:numPr>
+          <w:ilvl w:val="0"/>
+          <w:numId w:val="1"/>
+        </w:numPr>
+      </w:pPr>
+      <w:r>
+        <w:t xml:space="preserve">Mencari obat paracetamol </w:t>
+      </w:r>
+      <w:r>
+        <w:t>M001 sudah ada transaksi atau belum</w:t>
+      </w:r>
+    </w:p>
+    <w:p>
+      <w:r>
+        <w:t>SELECT o.id_obat, nama_obat, id_transaksi_detail, id_transaksi</w:t>
+      </w:r>
+    </w:p>
+    <w:p>
+      <w:r>
+        <w:t xml:space="preserve">FROM obat as o </w:t>
+      </w:r>
+    </w:p>
+    <w:p>
+      <w:r>
+        <w:t>right join penjualan_detail as pd</w:t>
+      </w:r>
+    </w:p>
+    <w:p>
+      <w:r>
+        <w:t>on o.id_obat = pd.id_obat</w:t>
+      </w:r>
+    </w:p>
+    <w:p>
+      <w:r>
+        <w:t>WHERE pd.id_obat = 'M001'</w:t>
       </w:r>
     </w:p>
     <w:p/>
@@ -106,9 +49,9 @@
           <w:noProof/>
         </w:rPr>
         <w:drawing>
-          <wp:inline distT="0" distB="0" distL="0" distR="0" wp14:anchorId="766F091D" wp14:editId="2F9BBEF3">
-            <wp:extent cx="3702795" cy="2952000"/>
-            <wp:effectExtent l="0" t="0" r="0" b="1270"/>
+          <wp:inline distT="0" distB="0" distL="0" distR="0" wp14:anchorId="766F091D" wp14:editId="6C629C73">
+            <wp:extent cx="6743700" cy="3370496"/>
+            <wp:effectExtent l="0" t="0" r="0" b="1905"/>
             <wp:docPr id="1" name="Picture 1"/>
             <wp:cNvGraphicFramePr>
               <a:graphicFrameLocks xmlns:a="http://schemas.openxmlformats.org/drawingml/2006/main" noChangeAspect="1"/>
@@ -121,14 +64,14 @@
                     <pic:cNvPicPr/>
                   </pic:nvPicPr>
                   <pic:blipFill rotWithShape="1">
-                    <a:blip r:embed="rId4"/>
-                    <a:srcRect t="27949" r="65224" b="27692"/>
+                    <a:blip r:embed="rId5"/>
+                    <a:srcRect t="21650" r="36651" b="27692"/>
                     <a:stretch/>
                   </pic:blipFill>
                   <pic:spPr bwMode="auto">
                     <a:xfrm>
                       <a:off x="0" y="0"/>
-                      <a:ext cx="3702795" cy="2952000"/>
+                      <a:ext cx="6745057" cy="3371174"/>
                     </a:xfrm>
                     <a:prstGeom prst="rect">
                       <a:avLst/>
@@ -151,81 +94,42 @@
     </w:p>
     <w:p/>
     <w:p>
-      <w:r>
-        <w:t xml:space="preserve">SELECT </w:t>
-      </w:r>
-      <w:proofErr w:type="spellStart"/>
-      <w:r>
-        <w:t>nama_pelanggan</w:t>
-      </w:r>
-      <w:proofErr w:type="spellEnd"/>
-      <w:r>
-        <w:t xml:space="preserve">, </w:t>
-      </w:r>
-      <w:proofErr w:type="spellStart"/>
-      <w:r>
-        <w:t>total_transaksi</w:t>
-      </w:r>
-      <w:proofErr w:type="spellEnd"/>
-    </w:p>
-    <w:p>
-      <w:r>
-        <w:t xml:space="preserve">FROM </w:t>
-      </w:r>
-      <w:proofErr w:type="spellStart"/>
-      <w:r>
-        <w:t>pelanggan</w:t>
-      </w:r>
-      <w:proofErr w:type="spellEnd"/>
-      <w:r>
-        <w:t xml:space="preserve"> as p</w:t>
-      </w:r>
-    </w:p>
-    <w:p>
-      <w:r>
-        <w:t xml:space="preserve">join </w:t>
-      </w:r>
-      <w:proofErr w:type="spellStart"/>
-      <w:r>
-        <w:t>transaksi</w:t>
-      </w:r>
-      <w:proofErr w:type="spellEnd"/>
-      <w:r>
-        <w:t xml:space="preserve"> as t</w:t>
-      </w:r>
-    </w:p>
-    <w:p>
-      <w:r>
-        <w:t xml:space="preserve">on </w:t>
-      </w:r>
-      <w:proofErr w:type="spellStart"/>
-      <w:r>
-        <w:t>p.id_pelanggan</w:t>
-      </w:r>
-      <w:proofErr w:type="spellEnd"/>
-      <w:r>
-        <w:t xml:space="preserve"> = </w:t>
-      </w:r>
-      <w:proofErr w:type="spellStart"/>
-      <w:r>
-        <w:t>t.id_pelanggan</w:t>
-      </w:r>
-      <w:proofErr w:type="spellEnd"/>
-    </w:p>
-    <w:p>
-      <w:r>
-        <w:t xml:space="preserve">WHERE </w:t>
-      </w:r>
-      <w:proofErr w:type="spellStart"/>
-      <w:r>
-        <w:t>total_transaksi</w:t>
-      </w:r>
-      <w:proofErr w:type="spellEnd"/>
-      <w:r>
-        <w:t xml:space="preserve"> &gt;= '500000'</w:t>
-      </w:r>
-    </w:p>
-    <w:p/>
+      <w:pPr>
+        <w:pStyle w:val="ListParagraph"/>
+        <w:numPr>
+          <w:ilvl w:val="0"/>
+          <w:numId w:val="1"/>
+        </w:numPr>
+      </w:pPr>
+      <w:r>
+        <w:t>Mencari transaksi diurutkan berdasarkan id_transaksi</w:t>
+      </w:r>
+    </w:p>
+    <w:p>
+      <w:r>
+        <w:t xml:space="preserve">SELECT nama_pelanggan, pen.id_transaksi, tgl_transaksi, total_transaksi </w:t>
+      </w:r>
+    </w:p>
+    <w:p>
+      <w:r>
+        <w:t>FROM pelanggan as p</w:t>
+      </w:r>
+    </w:p>
+    <w:p>
+      <w:r>
+        <w:t>Right join penjualan as pen</w:t>
+      </w:r>
+    </w:p>
+    <w:p>
+      <w:r>
+        <w:t>on p.id_pelanggan = pen.id_pelanggan</w:t>
+      </w:r>
+    </w:p>
+    <w:p>
+      <w:r>
+        <w:t>order by id_transaksi asc</w:t>
+      </w:r>
+    </w:p>
     <w:p>
       <w:r>
         <w:rPr>
@@ -233,10 +137,10 @@
         </w:rPr>
         <w:lastRenderedPageBreak/>
         <w:drawing>
-          <wp:inline distT="0" distB="0" distL="0" distR="0" wp14:anchorId="599EA799" wp14:editId="204F1246">
-            <wp:extent cx="3713929" cy="1668145"/>
-            <wp:effectExtent l="0" t="0" r="1270" b="8255"/>
-            <wp:docPr id="2" name="Picture 2"/>
+          <wp:inline distT="0" distB="0" distL="0" distR="0" wp14:anchorId="49636857" wp14:editId="05A6A621">
+            <wp:extent cx="6156800" cy="2664000"/>
+            <wp:effectExtent l="0" t="0" r="0" b="3175"/>
+            <wp:docPr id="6" name="Picture 6"/>
             <wp:cNvGraphicFramePr>
               <a:graphicFrameLocks xmlns:a="http://schemas.openxmlformats.org/drawingml/2006/main" noChangeAspect="1"/>
             </wp:cNvGraphicFramePr>
@@ -248,14 +152,14 @@
                     <pic:cNvPicPr/>
                   </pic:nvPicPr>
                   <pic:blipFill rotWithShape="1">
-                    <a:blip r:embed="rId5"/>
-                    <a:srcRect t="32790" r="65705" b="42563"/>
+                    <a:blip r:embed="rId6"/>
+                    <a:srcRect t="22307" r="50000" b="43077"/>
                     <a:stretch/>
                   </pic:blipFill>
                   <pic:spPr bwMode="auto">
                     <a:xfrm>
                       <a:off x="0" y="0"/>
-                      <a:ext cx="3714435" cy="1668372"/>
+                      <a:ext cx="6156800" cy="2664000"/>
                     </a:xfrm>
                     <a:prstGeom prst="rect">
                       <a:avLst/>
@@ -276,6 +180,525 @@
         </w:drawing>
       </w:r>
     </w:p>
+    <w:p/>
+    <w:p>
+      <w:pPr>
+        <w:pStyle w:val="ListParagraph"/>
+        <w:numPr>
+          <w:ilvl w:val="0"/>
+          <w:numId w:val="1"/>
+        </w:numPr>
+      </w:pPr>
+      <w:r>
+        <w:t>Menampilkan obat yang sudah mempunyai transaksi ataupun yang belum</w:t>
+      </w:r>
+    </w:p>
+    <w:p>
+      <w:r>
+        <w:t>Select nama_obat, pd.id_transaksi, jumlah_obat as terjual, tgl_transaksi, harga_obat</w:t>
+      </w:r>
+    </w:p>
+    <w:p>
+      <w:r>
+        <w:t>From obat as o</w:t>
+      </w:r>
+    </w:p>
+    <w:p>
+      <w:r>
+        <w:t>Left join penjualan_detail as pd</w:t>
+      </w:r>
+    </w:p>
+    <w:p>
+      <w:r>
+        <w:t>On o.id_obat = pd.id_obat</w:t>
+      </w:r>
+    </w:p>
+    <w:p>
+      <w:r>
+        <w:t>left join penjualan as p</w:t>
+      </w:r>
+    </w:p>
+    <w:p>
+      <w:r>
+        <w:t>on pd.id_transaksi=p.id_transaksi</w:t>
+      </w:r>
+    </w:p>
+    <w:p>
+      <w:r>
+        <w:rPr>
+          <w:noProof/>
+        </w:rPr>
+        <w:lastRenderedPageBreak/>
+        <w:drawing>
+          <wp:inline distT="0" distB="0" distL="0" distR="0" wp14:anchorId="392FE8BB" wp14:editId="7E001C28">
+            <wp:extent cx="5744858" cy="3780000"/>
+            <wp:effectExtent l="0" t="0" r="8255" b="0"/>
+            <wp:docPr id="7" name="Picture 7"/>
+            <wp:cNvGraphicFramePr>
+              <a:graphicFrameLocks xmlns:a="http://schemas.openxmlformats.org/drawingml/2006/main" noChangeAspect="1"/>
+            </wp:cNvGraphicFramePr>
+            <a:graphic xmlns:a="http://schemas.openxmlformats.org/drawingml/2006/main">
+              <a:graphicData uri="http://schemas.openxmlformats.org/drawingml/2006/picture">
+                <pic:pic xmlns:pic="http://schemas.openxmlformats.org/drawingml/2006/picture">
+                  <pic:nvPicPr>
+                    <pic:cNvPr id="1" name=""/>
+                    <pic:cNvPicPr/>
+                  </pic:nvPicPr>
+                  <pic:blipFill rotWithShape="1">
+                    <a:blip r:embed="rId7"/>
+                    <a:srcRect t="21795" r="50801" b="26410"/>
+                    <a:stretch/>
+                  </pic:blipFill>
+                  <pic:spPr bwMode="auto">
+                    <a:xfrm>
+                      <a:off x="0" y="0"/>
+                      <a:ext cx="5744858" cy="3780000"/>
+                    </a:xfrm>
+                    <a:prstGeom prst="rect">
+                      <a:avLst/>
+                    </a:prstGeom>
+                    <a:ln>
+                      <a:noFill/>
+                    </a:ln>
+                    <a:extLst>
+                      <a:ext uri="{53640926-AAD7-44D8-BBD7-CCE9431645EC}">
+                        <a14:shadowObscured xmlns:a14="http://schemas.microsoft.com/office/drawing/2010/main"/>
+                      </a:ext>
+                    </a:extLst>
+                  </pic:spPr>
+                </pic:pic>
+              </a:graphicData>
+            </a:graphic>
+          </wp:inline>
+        </w:drawing>
+      </w:r>
+    </w:p>
+    <w:p/>
+    <w:p/>
+    <w:p/>
+    <w:p>
+      <w:pPr>
+        <w:pStyle w:val="ListParagraph"/>
+        <w:numPr>
+          <w:ilvl w:val="0"/>
+          <w:numId w:val="1"/>
+        </w:numPr>
+      </w:pPr>
+      <w:r>
+        <w:t>Mencari transaksi diatas 500000</w:t>
+      </w:r>
+    </w:p>
+    <w:p>
+      <w:r>
+        <w:t>SELECT nama_pelanggan, total_transaksi</w:t>
+      </w:r>
+    </w:p>
+    <w:p>
+      <w:r>
+        <w:t>FROM pelanggan as p</w:t>
+      </w:r>
+    </w:p>
+    <w:p>
+      <w:r>
+        <w:t xml:space="preserve">join </w:t>
+      </w:r>
+      <w:r>
+        <w:t>penjualan</w:t>
+      </w:r>
+      <w:r>
+        <w:t xml:space="preserve"> as </w:t>
+      </w:r>
+      <w:r>
+        <w:t>pen</w:t>
+      </w:r>
+    </w:p>
+    <w:p>
+      <w:r>
+        <w:t xml:space="preserve">on p.id_pelanggan = </w:t>
+      </w:r>
+      <w:r>
+        <w:t>pen</w:t>
+      </w:r>
+      <w:r>
+        <w:t>.id_pelanggan</w:t>
+      </w:r>
+    </w:p>
+    <w:p>
+      <w:r>
+        <w:t>WHERE total_transaksi &gt;= '500000'</w:t>
+      </w:r>
+      <w:r>
+        <w:t>;</w:t>
+      </w:r>
+    </w:p>
+    <w:p/>
+    <w:p>
+      <w:r>
+        <w:rPr>
+          <w:noProof/>
+        </w:rPr>
+        <w:lastRenderedPageBreak/>
+        <w:drawing>
+          <wp:inline distT="0" distB="0" distL="0" distR="0" wp14:anchorId="599EA799" wp14:editId="105AA214">
+            <wp:extent cx="5362575" cy="2343785"/>
+            <wp:effectExtent l="0" t="0" r="9525" b="0"/>
+            <wp:docPr id="2" name="Picture 2"/>
+            <wp:cNvGraphicFramePr>
+              <a:graphicFrameLocks xmlns:a="http://schemas.openxmlformats.org/drawingml/2006/main" noChangeAspect="1"/>
+            </wp:cNvGraphicFramePr>
+            <a:graphic xmlns:a="http://schemas.openxmlformats.org/drawingml/2006/main">
+              <a:graphicData uri="http://schemas.openxmlformats.org/drawingml/2006/picture">
+                <pic:pic xmlns:pic="http://schemas.openxmlformats.org/drawingml/2006/picture">
+                  <pic:nvPicPr>
+                    <pic:cNvPr id="1" name=""/>
+                    <pic:cNvPicPr/>
+                  </pic:nvPicPr>
+                  <pic:blipFill rotWithShape="1">
+                    <a:blip r:embed="rId8"/>
+                    <a:srcRect t="22796" r="50467" b="42564"/>
+                    <a:stretch/>
+                  </pic:blipFill>
+                  <pic:spPr bwMode="auto">
+                    <a:xfrm>
+                      <a:off x="0" y="0"/>
+                      <a:ext cx="5364945" cy="2344821"/>
+                    </a:xfrm>
+                    <a:prstGeom prst="rect">
+                      <a:avLst/>
+                    </a:prstGeom>
+                    <a:ln>
+                      <a:noFill/>
+                    </a:ln>
+                    <a:extLst>
+                      <a:ext uri="{53640926-AAD7-44D8-BBD7-CCE9431645EC}">
+                        <a14:shadowObscured xmlns:a14="http://schemas.microsoft.com/office/drawing/2010/main"/>
+                      </a:ext>
+                    </a:extLst>
+                  </pic:spPr>
+                </pic:pic>
+              </a:graphicData>
+            </a:graphic>
+          </wp:inline>
+        </w:drawing>
+      </w:r>
+    </w:p>
+    <w:p/>
+    <w:p>
+      <w:pPr>
+        <w:pStyle w:val="ListParagraph"/>
+        <w:numPr>
+          <w:ilvl w:val="0"/>
+          <w:numId w:val="1"/>
+        </w:numPr>
+      </w:pPr>
+      <w:r>
+        <w:t>Mencari transaksi dibawah 500000 dengan id_pelanggan p005</w:t>
+      </w:r>
+    </w:p>
+    <w:p>
+      <w:r>
+        <w:t>SELECT nama_pelanggan, total_transaksi</w:t>
+      </w:r>
+    </w:p>
+    <w:p>
+      <w:r>
+        <w:t>FROM pelanggan as p</w:t>
+      </w:r>
+    </w:p>
+    <w:p>
+      <w:r>
+        <w:t>join penjualan as pen</w:t>
+      </w:r>
+    </w:p>
+    <w:p>
+      <w:r>
+        <w:t>on p.id_pelanggan = pen.id_pelanggan</w:t>
+      </w:r>
+    </w:p>
+    <w:p>
+      <w:r>
+        <w:t xml:space="preserve">WHERE total_transaksi </w:t>
+      </w:r>
+      <w:r>
+        <w:t>&lt;</w:t>
+      </w:r>
+      <w:r>
+        <w:t xml:space="preserve">= '500000' and </w:t>
+      </w:r>
+      <w:r>
+        <w:t>pen.</w:t>
+      </w:r>
+      <w:r>
+        <w:t>id_pelanggan ='P005';</w:t>
+      </w:r>
+    </w:p>
+    <w:p>
+      <w:r>
+        <w:rPr>
+          <w:noProof/>
+        </w:rPr>
+        <w:drawing>
+          <wp:inline distT="0" distB="0" distL="0" distR="0" wp14:anchorId="1A143015" wp14:editId="74699FE7">
+            <wp:extent cx="6024423" cy="2196000"/>
+            <wp:effectExtent l="0" t="0" r="0" b="0"/>
+            <wp:docPr id="3" name="Picture 3"/>
+            <wp:cNvGraphicFramePr>
+              <a:graphicFrameLocks xmlns:a="http://schemas.openxmlformats.org/drawingml/2006/main" noChangeAspect="1"/>
+            </wp:cNvGraphicFramePr>
+            <a:graphic xmlns:a="http://schemas.openxmlformats.org/drawingml/2006/main">
+              <a:graphicData uri="http://schemas.openxmlformats.org/drawingml/2006/picture">
+                <pic:pic xmlns:pic="http://schemas.openxmlformats.org/drawingml/2006/picture">
+                  <pic:nvPicPr>
+                    <pic:cNvPr id="1" name=""/>
+                    <pic:cNvPicPr/>
+                  </pic:nvPicPr>
+                  <pic:blipFill rotWithShape="1">
+                    <a:blip r:embed="rId9"/>
+                    <a:srcRect t="22051" r="50320" b="48975"/>
+                    <a:stretch/>
+                  </pic:blipFill>
+                  <pic:spPr bwMode="auto">
+                    <a:xfrm>
+                      <a:off x="0" y="0"/>
+                      <a:ext cx="6024423" cy="2196000"/>
+                    </a:xfrm>
+                    <a:prstGeom prst="rect">
+                      <a:avLst/>
+                    </a:prstGeom>
+                    <a:ln>
+                      <a:noFill/>
+                    </a:ln>
+                    <a:extLst>
+                      <a:ext uri="{53640926-AAD7-44D8-BBD7-CCE9431645EC}">
+                        <a14:shadowObscured xmlns:a14="http://schemas.microsoft.com/office/drawing/2010/main"/>
+                      </a:ext>
+                    </a:extLst>
+                  </pic:spPr>
+                </pic:pic>
+              </a:graphicData>
+            </a:graphic>
+          </wp:inline>
+        </w:drawing>
+      </w:r>
+    </w:p>
+    <w:p>
+      <w:pPr>
+        <w:pStyle w:val="ListParagraph"/>
+        <w:numPr>
+          <w:ilvl w:val="0"/>
+          <w:numId w:val="1"/>
+        </w:numPr>
+      </w:pPr>
+      <w:r>
+        <w:t xml:space="preserve">Mencari </w:t>
+      </w:r>
+      <w:r>
+        <w:t>transaksi pembeli yang atas nama Eko</w:t>
+      </w:r>
+    </w:p>
+    <w:p>
+      <w:r>
+        <w:t>SELECT nama_pelanggan, tgl_transaksi, total_transaksi</w:t>
+      </w:r>
+    </w:p>
+    <w:p>
+      <w:r>
+        <w:t>FROM pelanggan as p</w:t>
+      </w:r>
+    </w:p>
+    <w:p>
+      <w:r>
+        <w:t>join penjualan as pen</w:t>
+      </w:r>
+    </w:p>
+    <w:p>
+      <w:r>
+        <w:t>on p.id_pelanggan = pen.id_pelanggan</w:t>
+      </w:r>
+    </w:p>
+    <w:p>
+      <w:r>
+        <w:lastRenderedPageBreak/>
+        <w:t>WHERE nama_pelanggan like 'eko';</w:t>
+      </w:r>
+    </w:p>
+    <w:p>
+      <w:r>
+        <w:rPr>
+          <w:noProof/>
+        </w:rPr>
+        <w:drawing>
+          <wp:inline distT="0" distB="0" distL="0" distR="0" wp14:anchorId="60214432" wp14:editId="1F4B6FB3">
+            <wp:extent cx="6428160" cy="2592000"/>
+            <wp:effectExtent l="0" t="0" r="0" b="0"/>
+            <wp:docPr id="4" name="Picture 4"/>
+            <wp:cNvGraphicFramePr>
+              <a:graphicFrameLocks xmlns:a="http://schemas.openxmlformats.org/drawingml/2006/main" noChangeAspect="1"/>
+            </wp:cNvGraphicFramePr>
+            <a:graphic xmlns:a="http://schemas.openxmlformats.org/drawingml/2006/main">
+              <a:graphicData uri="http://schemas.openxmlformats.org/drawingml/2006/picture">
+                <pic:pic xmlns:pic="http://schemas.openxmlformats.org/drawingml/2006/picture">
+                  <pic:nvPicPr>
+                    <pic:cNvPr id="1" name=""/>
+                    <pic:cNvPicPr/>
+                  </pic:nvPicPr>
+                  <pic:blipFill rotWithShape="1">
+                    <a:blip r:embed="rId10"/>
+                    <a:srcRect l="-320" t="22564" r="50640" b="45385"/>
+                    <a:stretch/>
+                  </pic:blipFill>
+                  <pic:spPr bwMode="auto">
+                    <a:xfrm>
+                      <a:off x="0" y="0"/>
+                      <a:ext cx="6428160" cy="2592000"/>
+                    </a:xfrm>
+                    <a:prstGeom prst="rect">
+                      <a:avLst/>
+                    </a:prstGeom>
+                    <a:ln>
+                      <a:noFill/>
+                    </a:ln>
+                    <a:extLst>
+                      <a:ext uri="{53640926-AAD7-44D8-BBD7-CCE9431645EC}">
+                        <a14:shadowObscured xmlns:a14="http://schemas.microsoft.com/office/drawing/2010/main"/>
+                      </a:ext>
+                    </a:extLst>
+                  </pic:spPr>
+                </pic:pic>
+              </a:graphicData>
+            </a:graphic>
+          </wp:inline>
+        </w:drawing>
+      </w:r>
+    </w:p>
+    <w:p/>
+    <w:p>
+      <w:pPr>
+        <w:pStyle w:val="ListParagraph"/>
+        <w:numPr>
+          <w:ilvl w:val="0"/>
+          <w:numId w:val="1"/>
+        </w:numPr>
+      </w:pPr>
+      <w:r>
+        <w:t xml:space="preserve">Mencari </w:t>
+      </w:r>
+      <w:r>
+        <w:t xml:space="preserve">nama pelanggan dan </w:t>
+      </w:r>
+      <w:r>
+        <w:t>transaksi yang terkecil hingga terbesar</w:t>
+      </w:r>
+    </w:p>
+    <w:p>
+      <w:r>
+        <w:t xml:space="preserve">SELECT </w:t>
+      </w:r>
+      <w:r>
+        <w:t xml:space="preserve">nama_pelanggan, </w:t>
+      </w:r>
+      <w:r>
+        <w:t>pen.</w:t>
+      </w:r>
+      <w:r>
+        <w:t xml:space="preserve">id_transaksi, </w:t>
+      </w:r>
+      <w:r>
+        <w:t xml:space="preserve">tgl_transaksi, </w:t>
+      </w:r>
+      <w:r>
+        <w:t xml:space="preserve">total_transaksi </w:t>
+      </w:r>
+    </w:p>
+    <w:p>
+      <w:r>
+        <w:t>FROM pelanggan as p</w:t>
+      </w:r>
+    </w:p>
+    <w:p>
+      <w:r>
+        <w:t>join penjualan as pen</w:t>
+      </w:r>
+    </w:p>
+    <w:p>
+      <w:r>
+        <w:t>on p.id_pelanggan = pen.id_pelanggan</w:t>
+      </w:r>
+    </w:p>
+    <w:p>
+      <w:r>
+        <w:t>left join penjualan_detail as pd</w:t>
+      </w:r>
+    </w:p>
+    <w:p>
+      <w:r>
+        <w:t>on pen.id_transaksi = pd.id_transaksi</w:t>
+      </w:r>
+    </w:p>
+    <w:p>
+      <w:r>
+        <w:t>group</w:t>
+      </w:r>
+      <w:r>
+        <w:t xml:space="preserve"> by pen.id_transaksi</w:t>
+      </w:r>
+    </w:p>
+    <w:p>
+      <w:r>
+        <w:t>order by total_transaksi asc</w:t>
+      </w:r>
+    </w:p>
+    <w:p>
+      <w:r>
+        <w:rPr>
+          <w:noProof/>
+        </w:rPr>
+        <w:lastRenderedPageBreak/>
+        <w:drawing>
+          <wp:inline distT="0" distB="0" distL="0" distR="0" wp14:anchorId="5101470B" wp14:editId="79CAC9A0">
+            <wp:extent cx="6068570" cy="3168000"/>
+            <wp:effectExtent l="0" t="0" r="0" b="0"/>
+            <wp:docPr id="5" name="Picture 5"/>
+            <wp:cNvGraphicFramePr>
+              <a:graphicFrameLocks xmlns:a="http://schemas.openxmlformats.org/drawingml/2006/main" noChangeAspect="1"/>
+            </wp:cNvGraphicFramePr>
+            <a:graphic xmlns:a="http://schemas.openxmlformats.org/drawingml/2006/main">
+              <a:graphicData uri="http://schemas.openxmlformats.org/drawingml/2006/picture">
+                <pic:pic xmlns:pic="http://schemas.openxmlformats.org/drawingml/2006/picture">
+                  <pic:nvPicPr>
+                    <pic:cNvPr id="1" name=""/>
+                    <pic:cNvPicPr/>
+                  </pic:nvPicPr>
+                  <pic:blipFill rotWithShape="1">
+                    <a:blip r:embed="rId11"/>
+                    <a:srcRect t="23077" r="52725" b="37436"/>
+                    <a:stretch/>
+                  </pic:blipFill>
+                  <pic:spPr bwMode="auto">
+                    <a:xfrm>
+                      <a:off x="0" y="0"/>
+                      <a:ext cx="6068570" cy="3168000"/>
+                    </a:xfrm>
+                    <a:prstGeom prst="rect">
+                      <a:avLst/>
+                    </a:prstGeom>
+                    <a:ln>
+                      <a:noFill/>
+                    </a:ln>
+                    <a:extLst>
+                      <a:ext uri="{53640926-AAD7-44D8-BBD7-CCE9431645EC}">
+                        <a14:shadowObscured xmlns:a14="http://schemas.microsoft.com/office/drawing/2010/main"/>
+                      </a:ext>
+                    </a:extLst>
+                  </pic:spPr>
+                </pic:pic>
+              </a:graphicData>
+            </a:graphic>
+          </wp:inline>
+        </w:drawing>
+      </w:r>
+    </w:p>
+    <w:p/>
     <w:sectPr>
       <w:pgSz w:w="12240" w:h="15840"/>
       <w:pgMar w:top="1440" w:right="1440" w:bottom="1440" w:left="1440" w:header="720" w:footer="720" w:gutter="0"/>
@@ -284,6 +707,103 @@
     </w:sectPr>
   </w:body>
 </w:document>
+</file>
+
+<file path=word/numbering.xml><?xml version="1.0" encoding="utf-8"?>
+<w:numbering xmlns:wpc="http://schemas.microsoft.com/office/word/2010/wordprocessingCanvas" xmlns:cx="http://schemas.microsoft.com/office/drawing/2014/chartex" xmlns:cx1="http://schemas.microsoft.com/office/drawing/2015/9/8/chartex" xmlns:cx2="http://schemas.microsoft.com/office/drawing/2015/10/21/chartex" xmlns:cx3="http://schemas.microsoft.com/office/drawing/2016/5/9/chartex" xmlns:cx4="http://schemas.microsoft.com/office/drawing/2016/5/10/chartex" xmlns:cx5="http://schemas.microsoft.com/office/drawing/2016/5/11/chartex" xmlns:cx6="http://schemas.microsoft.com/office/drawing/2016/5/12/chartex" xmlns:cx7="http://schemas.microsoft.com/office/drawing/2016/5/13/chartex" xmlns:cx8="http://schemas.microsoft.com/office/drawing/2016/5/14/chartex" xmlns:mc="http://schemas.openxmlformats.org/markup-compatibility/2006" xmlns:aink="http://schemas.microsoft.com/office/drawing/2016/ink" xmlns:am3d="http://schemas.microsoft.com/office/drawing/2017/model3d" xmlns:o="urn:schemas-microsoft-com:office:office" xmlns:r="http://schemas.openxmlformats.org/officeDocument/2006/relationships" xmlns:m="http://schemas.openxmlformats.org/officeDocument/2006/math" xmlns:v="urn:schemas-microsoft-com:vml" xmlns:wp14="http://schemas.microsoft.com/office/word/2010/wordprocessingDrawing" xmlns:wp="http://schemas.openxmlformats.org/drawingml/2006/wordprocessingDrawing" xmlns:w10="urn:schemas-microsoft-com:office:word" xmlns:w="http://schemas.openxmlformats.org/wordprocessingml/2006/main" xmlns:w14="http://schemas.microsoft.com/office/word/2010/wordml" xmlns:w15="http://schemas.microsoft.com/office/word/2012/wordml" xmlns:w16cex="http://schemas.microsoft.com/office/word/2018/wordml/cex" xmlns:w16cid="http://schemas.microsoft.com/office/word/2016/wordml/cid" xmlns:w16="http://schemas.microsoft.com/office/word/2018/wordml" xmlns:w16sdtdh="http://schemas.microsoft.com/office/word/2020/wordml/sdtdatahash" xmlns:w16se="http://schemas.microsoft.com/office/word/2015/wordml/symex" xmlns:wpg="http://schemas.microsoft.com/office/word/2010/wordprocessingGroup" xmlns:wpi="http://schemas.microsoft.com/office/word/2010/wordprocessingInk" xmlns:wne="http://schemas.microsoft.com/office/word/2006/wordml" xmlns:wps="http://schemas.microsoft.com/office/word/2010/wordprocessingShape" mc:Ignorable="w14 w15 w16se w16cid w16 w16cex w16sdtdh wp14">
+  <w:abstractNum w:abstractNumId="0" w15:restartNumberingAfterBreak="0">
+    <w:nsid w:val="6B851635"/>
+    <w:multiLevelType w:val="hybridMultilevel"/>
+    <w:tmpl w:val="8222B9D4"/>
+    <w:lvl w:ilvl="0" w:tplc="0409000F">
+      <w:start w:val="1"/>
+      <w:numFmt w:val="decimal"/>
+      <w:lvlText w:val="%1."/>
+      <w:lvlJc w:val="left"/>
+      <w:pPr>
+        <w:ind w:left="720" w:hanging="360"/>
+      </w:pPr>
+      <w:rPr>
+        <w:rFonts w:hint="default"/>
+      </w:rPr>
+    </w:lvl>
+    <w:lvl w:ilvl="1" w:tplc="04090019" w:tentative="1">
+      <w:start w:val="1"/>
+      <w:numFmt w:val="lowerLetter"/>
+      <w:lvlText w:val="%2."/>
+      <w:lvlJc w:val="left"/>
+      <w:pPr>
+        <w:ind w:left="1440" w:hanging="360"/>
+      </w:pPr>
+    </w:lvl>
+    <w:lvl w:ilvl="2" w:tplc="0409001B" w:tentative="1">
+      <w:start w:val="1"/>
+      <w:numFmt w:val="lowerRoman"/>
+      <w:lvlText w:val="%3."/>
+      <w:lvlJc w:val="right"/>
+      <w:pPr>
+        <w:ind w:left="2160" w:hanging="180"/>
+      </w:pPr>
+    </w:lvl>
+    <w:lvl w:ilvl="3" w:tplc="0409000F" w:tentative="1">
+      <w:start w:val="1"/>
+      <w:numFmt w:val="decimal"/>
+      <w:lvlText w:val="%4."/>
+      <w:lvlJc w:val="left"/>
+      <w:pPr>
+        <w:ind w:left="2880" w:hanging="360"/>
+      </w:pPr>
+    </w:lvl>
+    <w:lvl w:ilvl="4" w:tplc="04090019" w:tentative="1">
+      <w:start w:val="1"/>
+      <w:numFmt w:val="lowerLetter"/>
+      <w:lvlText w:val="%5."/>
+      <w:lvlJc w:val="left"/>
+      <w:pPr>
+        <w:ind w:left="3600" w:hanging="360"/>
+      </w:pPr>
+    </w:lvl>
+    <w:lvl w:ilvl="5" w:tplc="0409001B" w:tentative="1">
+      <w:start w:val="1"/>
+      <w:numFmt w:val="lowerRoman"/>
+      <w:lvlText w:val="%6."/>
+      <w:lvlJc w:val="right"/>
+      <w:pPr>
+        <w:ind w:left="4320" w:hanging="180"/>
+      </w:pPr>
+    </w:lvl>
+    <w:lvl w:ilvl="6" w:tplc="0409000F" w:tentative="1">
+      <w:start w:val="1"/>
+      <w:numFmt w:val="decimal"/>
+      <w:lvlText w:val="%7."/>
+      <w:lvlJc w:val="left"/>
+      <w:pPr>
+        <w:ind w:left="5040" w:hanging="360"/>
+      </w:pPr>
+    </w:lvl>
+    <w:lvl w:ilvl="7" w:tplc="04090019" w:tentative="1">
+      <w:start w:val="1"/>
+      <w:numFmt w:val="lowerLetter"/>
+      <w:lvlText w:val="%8."/>
+      <w:lvlJc w:val="left"/>
+      <w:pPr>
+        <w:ind w:left="5760" w:hanging="360"/>
+      </w:pPr>
+    </w:lvl>
+    <w:lvl w:ilvl="8" w:tplc="0409001B" w:tentative="1">
+      <w:start w:val="1"/>
+      <w:numFmt w:val="lowerRoman"/>
+      <w:lvlText w:val="%9."/>
+      <w:lvlJc w:val="right"/>
+      <w:pPr>
+        <w:ind w:left="6480" w:hanging="180"/>
+      </w:pPr>
+    </w:lvl>
+  </w:abstractNum>
+  <w:num w:numId="1">
+    <w:abstractNumId w:val="0"/>
+  </w:num>
+</w:numbering>
 </file>
 
 <file path=word/styles.xml><?xml version="1.0" encoding="utf-8"?>
@@ -712,6 +1232,17 @@
     <w:semiHidden/>
     <w:unhideWhenUsed/>
   </w:style>
+  <w:style w:type="paragraph" w:styleId="ListParagraph">
+    <w:name w:val="List Paragraph"/>
+    <w:basedOn w:val="Normal"/>
+    <w:uiPriority w:val="34"/>
+    <w:qFormat/>
+    <w:rsid w:val="00BD48CD"/>
+    <w:pPr>
+      <w:ind w:left="720"/>
+      <w:contextualSpacing/>
+    </w:pPr>
+  </w:style>
 </w:styles>
 </file>
 

</xml_diff>